<commit_message>
Update on the technical document.
</commit_message>
<xml_diff>
--- a/Docs/Relazione_Toniolo_Riccardo.docx
+++ b/Docs/Relazione_Toniolo_Riccardo.docx
@@ -2,253 +2,131 @@
 <file path=word/document.xml><?xml version="1.0" encoding="utf-8"?>
 <w:document xmlns:wpc="http://schemas.microsoft.com/office/word/2010/wordprocessingCanvas" xmlns:cx="http://schemas.microsoft.com/office/drawing/2014/chartex" xmlns:cx1="http://schemas.microsoft.com/office/drawing/2015/9/8/chartex" xmlns:cx2="http://schemas.microsoft.com/office/drawing/2015/10/21/chartex" xmlns:cx3="http://schemas.microsoft.com/office/drawing/2016/5/9/chartex" xmlns:cx4="http://schemas.microsoft.com/office/drawing/2016/5/10/chartex" xmlns:cx5="http://schemas.microsoft.com/office/drawing/2016/5/11/chartex" xmlns:cx6="http://schemas.microsoft.com/office/drawing/2016/5/12/chartex" xmlns:cx7="http://schemas.microsoft.com/office/drawing/2016/5/13/chartex" xmlns:cx8="http://schemas.microsoft.com/office/drawing/2016/5/14/chartex" xmlns:mc="http://schemas.openxmlformats.org/markup-compatibility/2006" xmlns:aink="http://schemas.microsoft.com/office/drawing/2016/ink" xmlns:am3d="http://schemas.microsoft.com/office/drawing/2017/model3d" xmlns:o="urn:schemas-microsoft-com:office:office" xmlns:oel="http://schemas.microsoft.com/office/2019/extlst" xmlns:r="http://schemas.openxmlformats.org/officeDocument/2006/relationships" xmlns:m="http://schemas.openxmlformats.org/officeDocument/2006/math" xmlns:v="urn:schemas-microsoft-com:vml" xmlns:wp14="http://schemas.microsoft.com/office/word/2010/wordprocessingDrawing" xmlns:wp="http://schemas.openxmlformats.org/drawingml/2006/wordprocessingDrawing" xmlns:w10="urn:schemas-microsoft-com:office:word" xmlns:w="http://schemas.openxmlformats.org/wordprocessingml/2006/main" xmlns:w14="http://schemas.microsoft.com/office/word/2010/wordml" xmlns:w15="http://schemas.microsoft.com/office/word/2012/wordml" xmlns:w16cex="http://schemas.microsoft.com/office/word/2018/wordml/cex" xmlns:w16cid="http://schemas.microsoft.com/office/word/2016/wordml/cid" xmlns:w16="http://schemas.microsoft.com/office/word/2018/wordml" xmlns:w16sdtdh="http://schemas.microsoft.com/office/word/2020/wordml/sdtdatahash" xmlns:w16se="http://schemas.microsoft.com/office/word/2015/wordml/symex" xmlns:wpg="http://schemas.microsoft.com/office/word/2010/wordprocessingGroup" xmlns:wpi="http://schemas.microsoft.com/office/word/2010/wordprocessingInk" xmlns:wne="http://schemas.microsoft.com/office/word/2006/wordml" xmlns:wps="http://schemas.microsoft.com/office/word/2010/wordprocessingShape" mc:Ignorable="w14 w15 w16se w16cid w16 w16cex w16sdtdh wp14">
   <w:body>
-    <w:tbl>
-      <w:tblPr>
-        <w:tblStyle w:val="Grigliatabella"/>
-        <w:tblW w:w="0" w:type="auto"/>
-        <w:tblBorders>
-          <w:top w:val="none" w:sz="0" w:space="0" w:color="auto"/>
-          <w:left w:val="none" w:sz="0" w:space="0" w:color="auto"/>
-          <w:bottom w:val="none" w:sz="0" w:space="0" w:color="auto"/>
-          <w:right w:val="none" w:sz="0" w:space="0" w:color="auto"/>
-          <w:insideH w:val="none" w:sz="0" w:space="0" w:color="auto"/>
-          <w:insideV w:val="none" w:sz="0" w:space="0" w:color="auto"/>
-        </w:tblBorders>
-        <w:tblLook w:val="04A0" w:firstRow="1" w:lastRow="0" w:firstColumn="1" w:lastColumn="0" w:noHBand="0" w:noVBand="1"/>
-      </w:tblPr>
-      <w:tblGrid>
-        <w:gridCol w:w="895"/>
-        <w:gridCol w:w="8743"/>
-      </w:tblGrid>
-      <w:tr>
-        <w:tc>
-          <w:tcPr>
-            <w:tcW w:w="279" w:type="dxa"/>
-          </w:tcPr>
-          <w:p>
-            <w:pPr>
-              <w:rPr>
-                <w:b/>
-                <w:bCs/>
-                <w:sz w:val="20"/>
-                <w:szCs w:val="20"/>
-              </w:rPr>
-            </w:pPr>
-            <w:r>
-              <w:rPr>
-                <w:b/>
-                <w:bCs/>
-                <w:sz w:val="20"/>
-                <w:szCs w:val="20"/>
-              </w:rPr>
-              <w:t>Oggetto</w:t>
-            </w:r>
-          </w:p>
-        </w:tc>
-        <w:tc>
-          <w:tcPr>
-            <w:tcW w:w="9349" w:type="dxa"/>
-          </w:tcPr>
-          <w:p>
-            <w:pPr>
-              <w:rPr>
-                <w:sz w:val="20"/>
-                <w:szCs w:val="20"/>
-              </w:rPr>
-            </w:pPr>
-            <w:r>
-              <w:rPr>
-                <w:sz w:val="20"/>
-                <w:szCs w:val="20"/>
-              </w:rPr>
-              <w:t>Relazione progetto Programmazione a Oggetti</w:t>
-            </w:r>
-          </w:p>
-        </w:tc>
-      </w:tr>
-      <w:tr>
-        <w:tc>
-          <w:tcPr>
-            <w:tcW w:w="279" w:type="dxa"/>
-          </w:tcPr>
-          <w:p>
-            <w:pPr>
-              <w:rPr>
-                <w:b/>
-                <w:bCs/>
-                <w:sz w:val="20"/>
-                <w:szCs w:val="20"/>
-              </w:rPr>
-            </w:pPr>
-            <w:r>
-              <w:rPr>
-                <w:b/>
-                <w:bCs/>
-                <w:sz w:val="20"/>
-                <w:szCs w:val="20"/>
-              </w:rPr>
-              <w:t>Gruppo</w:t>
-            </w:r>
-          </w:p>
-        </w:tc>
-        <w:tc>
-          <w:tcPr>
-            <w:tcW w:w="9349" w:type="dxa"/>
-          </w:tcPr>
-          <w:p>
-            <w:pPr>
-              <w:rPr>
-                <w:sz w:val="20"/>
-                <w:szCs w:val="20"/>
-              </w:rPr>
-            </w:pPr>
-            <w:r>
-              <w:rPr>
-                <w:sz w:val="20"/>
-                <w:szCs w:val="20"/>
-              </w:rPr>
-              <w:t xml:space="preserve">Toniolo Riccardo, </w:t>
-            </w:r>
-            <w:proofErr w:type="spellStart"/>
-            <w:r>
-              <w:rPr>
-                <w:sz w:val="20"/>
-                <w:szCs w:val="20"/>
-              </w:rPr>
-              <w:t>mat</w:t>
-            </w:r>
-            <w:proofErr w:type="spellEnd"/>
-            <w:r>
-              <w:rPr>
-                <w:sz w:val="20"/>
-                <w:szCs w:val="20"/>
-              </w:rPr>
-              <w:t>. 2042332</w:t>
-            </w:r>
-          </w:p>
-          <w:p>
-            <w:pPr>
-              <w:rPr>
-                <w:sz w:val="20"/>
-                <w:szCs w:val="20"/>
-              </w:rPr>
-            </w:pPr>
-            <w:r>
-              <w:rPr>
-                <w:sz w:val="20"/>
-                <w:szCs w:val="20"/>
-              </w:rPr>
-              <w:t xml:space="preserve">Carraro Riccardo, </w:t>
-            </w:r>
-            <w:proofErr w:type="spellStart"/>
-            <w:r>
-              <w:rPr>
-                <w:sz w:val="20"/>
-                <w:szCs w:val="20"/>
-              </w:rPr>
-              <w:t>mat</w:t>
-            </w:r>
-            <w:proofErr w:type="spellEnd"/>
-            <w:r>
-              <w:rPr>
-                <w:sz w:val="20"/>
-                <w:szCs w:val="20"/>
-              </w:rPr>
-              <w:t>. 2042346</w:t>
-            </w:r>
-          </w:p>
-        </w:tc>
-      </w:tr>
-      <w:tr>
-        <w:tc>
-          <w:tcPr>
-            <w:tcW w:w="279" w:type="dxa"/>
-          </w:tcPr>
-          <w:p>
-            <w:pPr>
-              <w:rPr>
-                <w:b/>
-                <w:bCs/>
-                <w:sz w:val="20"/>
-                <w:szCs w:val="20"/>
-              </w:rPr>
-            </w:pPr>
-            <w:r>
-              <w:rPr>
-                <w:b/>
-                <w:bCs/>
-                <w:sz w:val="20"/>
-                <w:szCs w:val="20"/>
-              </w:rPr>
-              <w:t>Titolo</w:t>
-            </w:r>
-          </w:p>
-        </w:tc>
-        <w:tc>
-          <w:tcPr>
-            <w:tcW w:w="9349" w:type="dxa"/>
-          </w:tcPr>
-          <w:p>
-            <w:pPr>
-              <w:rPr>
-                <w:sz w:val="20"/>
-                <w:szCs w:val="20"/>
-              </w:rPr>
-            </w:pPr>
-            <w:r>
-              <w:rPr>
-                <w:sz w:val="20"/>
-                <w:szCs w:val="20"/>
-              </w:rPr>
-              <w:t>Be</w:t>
-            </w:r>
-            <w:r>
-              <w:rPr>
-                <w:sz w:val="20"/>
-                <w:szCs w:val="20"/>
-              </w:rPr>
-              <w:t>r</w:t>
-            </w:r>
-            <w:r>
-              <w:rPr>
-                <w:sz w:val="20"/>
-                <w:szCs w:val="20"/>
-              </w:rPr>
-              <w:t>n</w:t>
-            </w:r>
-            <w:r>
-              <w:rPr>
-                <w:sz w:val="20"/>
-                <w:szCs w:val="20"/>
-              </w:rPr>
-              <w:t>i</w:t>
-            </w:r>
-            <w:r>
-              <w:rPr>
-                <w:sz w:val="20"/>
-                <w:szCs w:val="20"/>
-              </w:rPr>
-              <w:t>e</w:t>
-            </w:r>
-            <w:r>
-              <w:rPr>
-                <w:rStyle w:val="Rimandonotaapidipagina"/>
-                <w:sz w:val="20"/>
-                <w:szCs w:val="20"/>
-              </w:rPr>
-              <w:footnoteReference w:id="1"/>
-            </w:r>
-          </w:p>
-        </w:tc>
-      </w:tr>
-    </w:tbl>
-    <w:p>
-      <w:pPr>
-        <w:rPr>
-          <w:sz w:val="20"/>
-          <w:szCs w:val="20"/>
-        </w:rPr>
-      </w:pPr>
+    <w:p>
+      <w:pPr>
+        <w:jc w:val="center"/>
+        <w:rPr>
+          <w:b/>
+          <w:bCs/>
+          <w:sz w:val="28"/>
+          <w:szCs w:val="28"/>
+        </w:rPr>
+      </w:pPr>
+      <w:r>
+        <w:rPr>
+          <w:b/>
+          <w:bCs/>
+          <w:sz w:val="28"/>
+          <w:szCs w:val="28"/>
+        </w:rPr>
+        <w:t>Relazione progetto Programmazione a Oggetti</w:t>
+      </w:r>
+    </w:p>
+    <w:p>
+      <w:pPr>
+        <w:jc w:val="center"/>
+        <w:rPr>
+          <w:sz w:val="20"/>
+          <w:szCs w:val="20"/>
+        </w:rPr>
+      </w:pPr>
+      <w:r>
+        <w:rPr>
+          <w:sz w:val="20"/>
+          <w:szCs w:val="20"/>
+        </w:rPr>
+        <w:t xml:space="preserve">Toniolo Riccardo, </w:t>
+      </w:r>
+      <w:proofErr w:type="spellStart"/>
+      <w:r>
+        <w:rPr>
+          <w:sz w:val="20"/>
+          <w:szCs w:val="20"/>
+        </w:rPr>
+        <w:t>mat</w:t>
+      </w:r>
+      <w:proofErr w:type="spellEnd"/>
+      <w:r>
+        <w:rPr>
+          <w:sz w:val="20"/>
+          <w:szCs w:val="20"/>
+        </w:rPr>
+        <w:t>. 2042332</w:t>
+      </w:r>
+    </w:p>
+    <w:p>
+      <w:pPr>
+        <w:jc w:val="center"/>
+        <w:rPr>
+          <w:i/>
+          <w:iCs/>
+        </w:rPr>
+      </w:pPr>
+      <w:r>
+        <w:rPr>
+          <w:sz w:val="20"/>
+          <w:szCs w:val="20"/>
+        </w:rPr>
+        <w:t xml:space="preserve">Carraro Riccardo, </w:t>
+      </w:r>
+      <w:proofErr w:type="spellStart"/>
+      <w:r>
+        <w:rPr>
+          <w:sz w:val="20"/>
+          <w:szCs w:val="20"/>
+        </w:rPr>
+        <w:t>mat</w:t>
+      </w:r>
+      <w:proofErr w:type="spellEnd"/>
+      <w:r>
+        <w:rPr>
+          <w:sz w:val="20"/>
+          <w:szCs w:val="20"/>
+        </w:rPr>
+        <w:t>. 2042346</w:t>
+      </w:r>
+    </w:p>
+    <w:p>
+      <w:pPr>
+        <w:jc w:val="center"/>
+        <w:rPr>
+          <w:sz w:val="22"/>
+          <w:szCs w:val="22"/>
+        </w:rPr>
+      </w:pPr>
+      <w:r>
+        <w:rPr>
+          <w:b/>
+          <w:bCs/>
+          <w:sz w:val="22"/>
+          <w:szCs w:val="22"/>
+        </w:rPr>
+        <w:t>Titolo:</w:t>
+      </w:r>
+      <w:r>
+        <w:rPr>
+          <w:b/>
+          <w:bCs/>
+          <w:sz w:val="22"/>
+          <w:szCs w:val="22"/>
+        </w:rPr>
+        <w:t xml:space="preserve"> </w:t>
+      </w:r>
+      <w:r>
+        <w:rPr>
+          <w:sz w:val="22"/>
+          <w:szCs w:val="22"/>
+        </w:rPr>
+        <w:t>Bernie</w:t>
+      </w:r>
+      <w:r>
+        <w:rPr>
+          <w:rStyle w:val="Rimandonotaapidipagina"/>
+          <w:sz w:val="22"/>
+          <w:szCs w:val="22"/>
+        </w:rPr>
+        <w:footnoteReference w:id="1"/>
+      </w:r>
     </w:p>
     <w:p>
       <w:pPr>
@@ -729,7 +607,37 @@
           <w:sz w:val="20"/>
           <w:szCs w:val="20"/>
         </w:rPr>
-        <w:t>), ovvero convertibili in stringa.</w:t>
+        <w:t>), ovvero convertibili in stringa</w:t>
+      </w:r>
+      <w:r>
+        <w:rPr>
+          <w:sz w:val="20"/>
+          <w:szCs w:val="20"/>
+        </w:rPr>
+        <w:t xml:space="preserve">, il cui unico attributo è il campo </w:t>
+      </w:r>
+      <w:r>
+        <w:rPr>
+          <w:b/>
+          <w:bCs/>
+          <w:sz w:val="20"/>
+          <w:szCs w:val="20"/>
+        </w:rPr>
+        <w:t>name</w:t>
+      </w:r>
+      <w:r>
+        <w:rPr>
+          <w:sz w:val="20"/>
+          <w:szCs w:val="20"/>
+        </w:rPr>
+        <w:t>, che identifica l’oggetto stesso</w:t>
+      </w:r>
+      <w:r>
+        <w:rPr>
+          <w:sz w:val="20"/>
+          <w:szCs w:val="20"/>
+        </w:rPr>
+        <w:t>.</w:t>
       </w:r>
     </w:p>
     <w:p>
@@ -832,6 +740,58 @@
           <w:sz w:val="20"/>
           <w:szCs w:val="20"/>
         </w:rPr>
+        <w:t xml:space="preserve">Un metodo </w:t>
+      </w:r>
+      <w:proofErr w:type="spellStart"/>
+      <w:r>
+        <w:rPr>
+          <w:b/>
+          <w:bCs/>
+          <w:sz w:val="20"/>
+          <w:szCs w:val="20"/>
+        </w:rPr>
+        <w:t>serialize</w:t>
+      </w:r>
+      <w:proofErr w:type="spellEnd"/>
+      <w:r>
+        <w:rPr>
+          <w:sz w:val="20"/>
+          <w:szCs w:val="20"/>
+        </w:rPr>
+        <w:t xml:space="preserve"> che permette la costruzione di una stringa, rappresentante l’oggetto di invocazione in </w:t>
+      </w:r>
+      <w:r>
+        <w:rPr>
+          <w:sz w:val="20"/>
+          <w:szCs w:val="20"/>
+        </w:rPr>
+        <w:t>formato</w:t>
+      </w:r>
+      <w:r>
+        <w:rPr>
+          <w:sz w:val="20"/>
+          <w:szCs w:val="20"/>
+        </w:rPr>
+        <w:t xml:space="preserve"> CSV;</w:t>
+      </w:r>
+    </w:p>
+    <w:p>
+      <w:pPr>
+        <w:pStyle w:val="Paragrafoelenco"/>
+        <w:numPr>
+          <w:ilvl w:val="0"/>
+          <w:numId w:val="3"/>
+        </w:numPr>
+        <w:rPr>
+          <w:sz w:val="20"/>
+          <w:szCs w:val="20"/>
+        </w:rPr>
+      </w:pPr>
+      <w:r>
+        <w:rPr>
+          <w:sz w:val="20"/>
+          <w:szCs w:val="20"/>
+        </w:rPr>
         <w:t xml:space="preserve">Per arricchire la classe di un ulteriore metodo che rende possibile una soluzione polimorfa per la generazione di interfacce grafiche diverse, basate sul tipo dell’oggetto, questa classe possiede anche un metodo </w:t>
       </w:r>
       <w:proofErr w:type="spellStart"/>
@@ -1143,22 +1103,6 @@
           <w:szCs w:val="20"/>
         </w:rPr>
       </w:pPr>
-    </w:p>
-    <w:p>
-      <w:pPr>
-        <w:rPr>
-          <w:sz w:val="20"/>
-          <w:szCs w:val="20"/>
-        </w:rPr>
-      </w:pPr>
-    </w:p>
-    <w:p>
-      <w:pPr>
-        <w:rPr>
-          <w:sz w:val="20"/>
-          <w:szCs w:val="20"/>
-        </w:rPr>
-      </w:pPr>
       <w:r>
         <w:rPr>
           <w:sz w:val="20"/>
@@ -1258,13 +1202,49 @@
         </w:rPr>
         <w:t xml:space="preserve">rappresenta delle carte di credito di cui si devono ricordare il proprietario, il numero di carta, il </w:t>
       </w:r>
+      <w:r>
+        <w:rPr>
+          <w:sz w:val="20"/>
+          <w:szCs w:val="20"/>
+        </w:rPr>
+        <w:t>CVV</w:t>
+      </w:r>
+      <w:r>
+        <w:rPr>
+          <w:sz w:val="20"/>
+          <w:szCs w:val="20"/>
+        </w:rPr>
+        <w:t xml:space="preserve"> e la data di scadenza.</w:t>
+      </w:r>
+    </w:p>
+    <w:p>
+      <w:pPr>
+        <w:rPr>
+          <w:sz w:val="20"/>
+          <w:szCs w:val="20"/>
+        </w:rPr>
+      </w:pPr>
+      <w:r>
+        <w:rPr>
+          <w:sz w:val="20"/>
+          <w:szCs w:val="20"/>
+        </w:rPr>
+        <w:t xml:space="preserve">La classe Note </w:t>
+      </w:r>
+      <w:r>
+        <w:rPr>
+          <w:sz w:val="20"/>
+          <w:szCs w:val="20"/>
+        </w:rPr>
+        <w:t xml:space="preserve">eredita da </w:t>
+      </w:r>
       <w:proofErr w:type="spellStart"/>
       <w:r>
         <w:rPr>
           <w:sz w:val="20"/>
           <w:szCs w:val="20"/>
         </w:rPr>
-        <w:t>cvv</w:t>
+        <w:t>SerializableObject</w:t>
       </w:r>
       <w:proofErr w:type="spellEnd"/>
       <w:r>
@@ -1272,29 +1252,36 @@
           <w:sz w:val="20"/>
           <w:szCs w:val="20"/>
         </w:rPr>
-        <w:t xml:space="preserve"> e la data di scadenza.</w:t>
-      </w:r>
-    </w:p>
-    <w:p>
-      <w:pPr>
-        <w:rPr>
-          <w:sz w:val="20"/>
-          <w:szCs w:val="20"/>
-        </w:rPr>
-      </w:pPr>
-      <w:r>
-        <w:rPr>
-          <w:sz w:val="20"/>
-          <w:szCs w:val="20"/>
-        </w:rPr>
-        <w:t xml:space="preserve">La classe Note </w:t>
-      </w:r>
-      <w:r>
-        <w:rPr>
-          <w:sz w:val="20"/>
-          <w:szCs w:val="20"/>
-        </w:rPr>
-        <w:t xml:space="preserve">eredita da </w:t>
+        <w:t xml:space="preserve"> e </w:t>
+      </w:r>
+      <w:r>
+        <w:rPr>
+          <w:sz w:val="20"/>
+          <w:szCs w:val="20"/>
+        </w:rPr>
+        <w:t>rappresenta delle note testuali che si vuole semplicemente rendere sicure.</w:t>
+      </w:r>
+    </w:p>
+    <w:p>
+      <w:pPr>
+        <w:rPr>
+          <w:sz w:val="20"/>
+          <w:szCs w:val="20"/>
+        </w:rPr>
+      </w:pPr>
+      <w:r>
+        <w:rPr>
+          <w:sz w:val="20"/>
+          <w:szCs w:val="20"/>
+        </w:rPr>
+        <w:t xml:space="preserve">La classe </w:t>
+      </w:r>
+      <w:r>
+        <w:rPr>
+          <w:sz w:val="20"/>
+          <w:szCs w:val="20"/>
+        </w:rPr>
+        <w:t xml:space="preserve">Contact eredita da </w:t>
       </w:r>
       <w:proofErr w:type="spellStart"/>
       <w:r>
@@ -1310,66 +1297,7 @@
           <w:sz w:val="20"/>
           <w:szCs w:val="20"/>
         </w:rPr>
-        <w:t xml:space="preserve"> e </w:t>
-      </w:r>
-      <w:r>
-        <w:rPr>
-          <w:sz w:val="20"/>
-          <w:szCs w:val="20"/>
-        </w:rPr>
-        <w:t>rappresenta delle note testuali che si vuole semplicemente rendere sicure.</w:t>
-      </w:r>
-    </w:p>
-    <w:p>
-      <w:pPr>
-        <w:rPr>
-          <w:sz w:val="20"/>
-          <w:szCs w:val="20"/>
-        </w:rPr>
-      </w:pPr>
-      <w:r>
-        <w:rPr>
-          <w:sz w:val="20"/>
-          <w:szCs w:val="20"/>
-        </w:rPr>
-        <w:t xml:space="preserve">La classe </w:t>
-      </w:r>
-      <w:r>
-        <w:rPr>
-          <w:sz w:val="20"/>
-          <w:szCs w:val="20"/>
-        </w:rPr>
-        <w:t xml:space="preserve">Contact </w:t>
-      </w:r>
-      <w:r>
-        <w:rPr>
-          <w:sz w:val="20"/>
-          <w:szCs w:val="20"/>
-        </w:rPr>
-        <w:t xml:space="preserve">eredita da </w:t>
-      </w:r>
-      <w:proofErr w:type="spellStart"/>
-      <w:r>
-        <w:rPr>
-          <w:sz w:val="20"/>
-          <w:szCs w:val="20"/>
-        </w:rPr>
-        <w:t>SerializableObject</w:t>
-      </w:r>
-      <w:proofErr w:type="spellEnd"/>
-      <w:r>
-        <w:rPr>
-          <w:sz w:val="20"/>
-          <w:szCs w:val="20"/>
-        </w:rPr>
-        <w:t xml:space="preserve"> e </w:t>
-      </w:r>
-      <w:r>
-        <w:rPr>
-          <w:sz w:val="20"/>
-          <w:szCs w:val="20"/>
-        </w:rPr>
-        <w:t>rappresenta dei contatti di cui si vuole salvare il nome, il cognome, la data di nascita, il telefono e la mail.</w:t>
+        <w:t xml:space="preserve"> e rappresenta dei contatti di cui si vuole salvare il nome, il cognome, la data di nascita, il telefono e la mail.</w:t>
       </w:r>
     </w:p>
     <w:p>
@@ -1894,7 +1822,55 @@
           <w:sz w:val="20"/>
           <w:szCs w:val="20"/>
         </w:rPr>
-        <w:t xml:space="preserve">. In ogni istanza concreta del metodo, viene fatta la conversione al tipo giusto per quanto riguarda al puntatore, e se la conversione risulta in un </w:t>
+        <w:t>. In ogni istanza concreta del metodo, viene fatta la conversione</w:t>
+      </w:r>
+      <w:r>
+        <w:rPr>
+          <w:sz w:val="20"/>
+          <w:szCs w:val="20"/>
+        </w:rPr>
+        <w:t xml:space="preserve">, tramite </w:t>
+      </w:r>
+      <w:proofErr w:type="spellStart"/>
+      <w:r>
+        <w:rPr>
+          <w:i/>
+          <w:iCs/>
+          <w:sz w:val="20"/>
+          <w:szCs w:val="20"/>
+        </w:rPr>
+        <w:t>dynamic_cast</w:t>
+      </w:r>
+      <w:proofErr w:type="spellEnd"/>
+      <w:r>
+        <w:rPr>
+          <w:i/>
+          <w:iCs/>
+          <w:sz w:val="20"/>
+          <w:szCs w:val="20"/>
+        </w:rPr>
+        <w:t xml:space="preserve"> </w:t>
+      </w:r>
+      <w:r>
+        <w:rPr>
+          <w:sz w:val="20"/>
+          <w:szCs w:val="20"/>
+        </w:rPr>
+        <w:t xml:space="preserve">al tipo </w:t>
+      </w:r>
+      <w:r>
+        <w:rPr>
+          <w:sz w:val="20"/>
+          <w:szCs w:val="20"/>
+        </w:rPr>
+        <w:t>della classe</w:t>
+      </w:r>
+      <w:r>
+        <w:rPr>
+          <w:sz w:val="20"/>
+          <w:szCs w:val="20"/>
+        </w:rPr>
+        <w:t xml:space="preserve"> per quanto riguarda al puntatore, e se la conversione risulta in un </w:t>
       </w:r>
       <w:proofErr w:type="spellStart"/>
       <w:r>
@@ -2141,7 +2117,21 @@
           <w:sz w:val="20"/>
           <w:szCs w:val="20"/>
         </w:rPr>
-        <w:t>La creazione di widget per la creazione, modifica o visualizzazione degli oggetti della gerarchia;</w:t>
+        <w:t>La creazione di widget per la creazione, modifica o visualizzazione</w:t>
+      </w:r>
+      <w:r>
+        <w:rPr>
+          <w:sz w:val="20"/>
+          <w:szCs w:val="20"/>
+        </w:rPr>
+        <w:t>, in base al tipo,</w:t>
+      </w:r>
+      <w:r>
+        <w:rPr>
+          <w:sz w:val="20"/>
+          <w:szCs w:val="20"/>
+        </w:rPr>
+        <w:t xml:space="preserve"> degli oggetti della gerarchia;</w:t>
       </w:r>
     </w:p>
     <w:p>
@@ -2431,7 +2421,14 @@
           <w:sz w:val="20"/>
           <w:szCs w:val="20"/>
         </w:rPr>
-        <w:t>Sostanzialmente la pagina che gestisce la selezione del tipo da creare, va a crearsi localmente il widget giusto, a seconda del tipo selezionato. Tuttavia per passarlo tramite un segnale, utilizza come metodo di passaggio, l’</w:t>
+        <w:t>Sostanzialmente la pagina che gestisce la selezione del tipo da creare, va a crearsi localmente il widget giusto</w:t>
+      </w:r>
+      <w:r>
+        <w:rPr>
+          <w:sz w:val="20"/>
+          <w:szCs w:val="20"/>
+        </w:rPr>
+        <w:t xml:space="preserve"> come </w:t>
       </w:r>
       <w:proofErr w:type="spellStart"/>
       <w:r>
@@ -2439,6 +2436,29 @@
           <w:sz w:val="20"/>
           <w:szCs w:val="20"/>
         </w:rPr>
+        <w:t>form</w:t>
+      </w:r>
+      <w:proofErr w:type="spellEnd"/>
+      <w:r>
+        <w:rPr>
+          <w:sz w:val="20"/>
+          <w:szCs w:val="20"/>
+        </w:rPr>
+        <w:t xml:space="preserve"> di creazione</w:t>
+      </w:r>
+      <w:r>
+        <w:rPr>
+          <w:sz w:val="20"/>
+          <w:szCs w:val="20"/>
+        </w:rPr>
+        <w:t>, a seconda del tipo selezionato. Tuttavia per passarlo tramite un segnale, utilizza come metodo di passaggio, l’</w:t>
+      </w:r>
+      <w:proofErr w:type="spellStart"/>
+      <w:r>
+        <w:rPr>
+          <w:sz w:val="20"/>
+          <w:szCs w:val="20"/>
+        </w:rPr>
         <w:t>upcast</w:t>
       </w:r>
       <w:proofErr w:type="spellEnd"/>
@@ -2463,7 +2483,21 @@
           <w:sz w:val="20"/>
           <w:szCs w:val="20"/>
         </w:rPr>
-        <w:t xml:space="preserve">. In questo modo la pagina che dovrà gestire il segnale, non dovrà gestire con cinque slot diversi, cinque possibili segnali (uno per ogni tipo selezionabile), ma gliene basterà uno generico. Inoltre siccome tutte le classi derivanti da </w:t>
+        <w:t>. In questo modo la pagina che dovrà gestire il segnale, non dovrà gestir</w:t>
+      </w:r>
+      <w:r>
+        <w:rPr>
+          <w:sz w:val="20"/>
+          <w:szCs w:val="20"/>
+        </w:rPr>
+        <w:t>e</w:t>
+      </w:r>
+      <w:r>
+        <w:rPr>
+          <w:sz w:val="20"/>
+          <w:szCs w:val="20"/>
+        </w:rPr>
+        <w:t xml:space="preserve"> con cinque slot diversi, cinque possibili segnali (uno per ogni tipo selezionabile), ma gliene basterà uno generico. Inoltre siccome tutte le classi derivanti da </w:t>
       </w:r>
       <w:proofErr w:type="spellStart"/>
       <w:r>
@@ -2479,7 +2513,15 @@
           <w:sz w:val="20"/>
           <w:szCs w:val="20"/>
         </w:rPr>
-        <w:t xml:space="preserve"> condividono gli stessi segnali, per esprimere la creazione o l’editing di un oggetto, basterà solamente utilizzare i segnali di </w:t>
+        <w:t xml:space="preserve"> condividono gli stessi segnali, per esprimere la creazione o </w:t>
+      </w:r>
+      <w:r>
+        <w:rPr>
+          <w:sz w:val="20"/>
+          <w:szCs w:val="20"/>
+        </w:rPr>
+        <w:lastRenderedPageBreak/>
+        <w:t xml:space="preserve">l’editing di un oggetto, basterà solamente utilizzare i segnali di </w:t>
       </w:r>
       <w:proofErr w:type="spellStart"/>
       <w:r>
@@ -2513,30 +2555,6 @@
         </w:rPr>
         <w:t>.</w:t>
       </w:r>
-    </w:p>
-    <w:p>
-      <w:pPr>
-        <w:rPr>
-          <w:sz w:val="20"/>
-          <w:szCs w:val="20"/>
-        </w:rPr>
-      </w:pPr>
-    </w:p>
-    <w:p>
-      <w:pPr>
-        <w:rPr>
-          <w:sz w:val="20"/>
-          <w:szCs w:val="20"/>
-        </w:rPr>
-      </w:pPr>
-    </w:p>
-    <w:p>
-      <w:pPr>
-        <w:rPr>
-          <w:sz w:val="20"/>
-          <w:szCs w:val="20"/>
-        </w:rPr>
-      </w:pPr>
     </w:p>
     <w:p>
       <w:pPr>
@@ -2765,23 +2783,7 @@
           <w:sz w:val="20"/>
           <w:szCs w:val="20"/>
         </w:rPr>
-        <w:t xml:space="preserve">, facendo uso di un </w:t>
-      </w:r>
-      <w:proofErr w:type="spellStart"/>
-      <w:r>
-        <w:rPr>
-          <w:sz w:val="20"/>
-          <w:szCs w:val="20"/>
-        </w:rPr>
-        <w:t>un</w:t>
-      </w:r>
-      <w:proofErr w:type="spellEnd"/>
-      <w:r>
-        <w:rPr>
-          <w:sz w:val="20"/>
-          <w:szCs w:val="20"/>
-        </w:rPr>
-        <w:t xml:space="preserve"> metodo virtuale </w:t>
+        <w:t xml:space="preserve">, facendo uso di un metodo virtuale </w:t>
       </w:r>
       <w:proofErr w:type="spellStart"/>
       <w:r>
@@ -3028,7 +3030,49 @@
           <w:sz w:val="20"/>
           <w:szCs w:val="20"/>
         </w:rPr>
-        <w:t>Voglio specificare che le logiche di serializzazione, de-serializzazione, sanificazione e de-sanificazione sono state scritte interamente da noi, senza fare uso di alcune librerie esterne.</w:t>
+        <w:t xml:space="preserve">Voglio specificare che le logiche di serializzazione, de-serializzazione, sanificazione e de-sanificazione sono state scritte interamente da noi, senza fare uso di </w:t>
+      </w:r>
+      <w:r>
+        <w:rPr>
+          <w:sz w:val="20"/>
+          <w:szCs w:val="20"/>
+        </w:rPr>
+        <w:t>nessuna</w:t>
+      </w:r>
+      <w:r>
+        <w:rPr>
+          <w:sz w:val="20"/>
+          <w:szCs w:val="20"/>
+        </w:rPr>
+        <w:t xml:space="preserve"> libreri</w:t>
+      </w:r>
+      <w:r>
+        <w:rPr>
+          <w:sz w:val="20"/>
+          <w:szCs w:val="20"/>
+        </w:rPr>
+        <w:t>a</w:t>
+      </w:r>
+      <w:r>
+        <w:rPr>
+          <w:sz w:val="20"/>
+          <w:szCs w:val="20"/>
+        </w:rPr>
+        <w:t xml:space="preserve"> estern</w:t>
+      </w:r>
+      <w:r>
+        <w:rPr>
+          <w:sz w:val="20"/>
+          <w:szCs w:val="20"/>
+        </w:rPr>
+        <w:t>a</w:t>
+      </w:r>
+      <w:r>
+        <w:rPr>
+          <w:sz w:val="20"/>
+          <w:szCs w:val="20"/>
+        </w:rPr>
+        <w:t>.</w:t>
       </w:r>
     </w:p>
     <w:p>
@@ -3083,49 +3127,7 @@
           <w:sz w:val="20"/>
           <w:szCs w:val="20"/>
         </w:rPr>
-        <w:t>prova</w:t>
-      </w:r>
-      <w:r>
-        <w:rPr>
-          <w:sz w:val="20"/>
-          <w:szCs w:val="20"/>
-        </w:rPr>
-        <w:t>2</w:t>
-      </w:r>
-      <w:r>
-        <w:rPr>
-          <w:sz w:val="20"/>
-          <w:szCs w:val="20"/>
-        </w:rPr>
-        <w:t>_</w:t>
-      </w:r>
-      <w:r>
-        <w:rPr>
-          <w:sz w:val="20"/>
-          <w:szCs w:val="20"/>
-        </w:rPr>
-        <w:t>fail</w:t>
-      </w:r>
-      <w:r>
-        <w:rPr>
-          <w:sz w:val="20"/>
-          <w:szCs w:val="20"/>
-        </w:rPr>
-        <w:t xml:space="preserve"> (password: prova</w:t>
-      </w:r>
-      <w:r>
-        <w:rPr>
-          <w:sz w:val="20"/>
-          <w:szCs w:val="20"/>
-        </w:rPr>
-        <w:t>2</w:t>
-      </w:r>
-      <w:r>
-        <w:rPr>
-          <w:sz w:val="20"/>
-          <w:szCs w:val="20"/>
-        </w:rPr>
-        <w:t>);</w:t>
+        <w:t>prova2_fail (password: prova2);</w:t>
       </w:r>
     </w:p>
     <w:p>
@@ -3145,35 +3147,7 @@
           <w:sz w:val="20"/>
           <w:szCs w:val="20"/>
         </w:rPr>
-        <w:t>prova</w:t>
-      </w:r>
-      <w:r>
-        <w:rPr>
-          <w:sz w:val="20"/>
-          <w:szCs w:val="20"/>
-        </w:rPr>
-        <w:t>3</w:t>
-      </w:r>
-      <w:r>
-        <w:rPr>
-          <w:sz w:val="20"/>
-          <w:szCs w:val="20"/>
-        </w:rPr>
-        <w:t>_correct (password: prova</w:t>
-      </w:r>
-      <w:r>
-        <w:rPr>
-          <w:sz w:val="20"/>
-          <w:szCs w:val="20"/>
-        </w:rPr>
-        <w:t>3</w:t>
-      </w:r>
-      <w:r>
-        <w:rPr>
-          <w:sz w:val="20"/>
-          <w:szCs w:val="20"/>
-        </w:rPr>
-        <w:t>);</w:t>
+        <w:t>prova3_correct (password: prova3);</w:t>
       </w:r>
     </w:p>
     <w:p>
@@ -3193,56 +3167,7 @@
           <w:sz w:val="20"/>
           <w:szCs w:val="20"/>
         </w:rPr>
-        <w:t>prova</w:t>
-      </w:r>
-      <w:r>
-        <w:rPr>
-          <w:sz w:val="20"/>
-          <w:szCs w:val="20"/>
-        </w:rPr>
-        <w:t>4</w:t>
-      </w:r>
-      <w:r>
-        <w:rPr>
-          <w:sz w:val="20"/>
-          <w:szCs w:val="20"/>
-        </w:rPr>
-        <w:t>_</w:t>
-      </w:r>
-      <w:r>
-        <w:rPr>
-          <w:sz w:val="20"/>
-          <w:szCs w:val="20"/>
-        </w:rPr>
-        <w:t>fail</w:t>
-      </w:r>
-      <w:r>
-        <w:rPr>
-          <w:sz w:val="20"/>
-          <w:szCs w:val="20"/>
-        </w:rPr>
-        <w:t xml:space="preserve"> (password: prova</w:t>
-      </w:r>
-      <w:r>
-        <w:rPr>
-          <w:sz w:val="20"/>
-          <w:szCs w:val="20"/>
-        </w:rPr>
-        <w:t>4</w:t>
-      </w:r>
-      <w:r>
-        <w:rPr>
-          <w:sz w:val="20"/>
-          <w:szCs w:val="20"/>
-        </w:rPr>
-        <w:t>)</w:t>
-      </w:r>
-      <w:r>
-        <w:rPr>
-          <w:sz w:val="20"/>
-          <w:szCs w:val="20"/>
-        </w:rPr>
-        <w:t>;</w:t>
+        <w:t>prova4_fail (password: prova4);</w:t>
       </w:r>
     </w:p>
     <w:p>
@@ -3354,7 +3279,21 @@
           <w:sz w:val="20"/>
           <w:szCs w:val="20"/>
         </w:rPr>
-        <w:t xml:space="preserve">nella </w:t>
+        <w:t>nel</w:t>
+      </w:r>
+      <w:r>
+        <w:rPr>
+          <w:sz w:val="20"/>
+          <w:szCs w:val="20"/>
+        </w:rPr>
+        <w:t>la</w:t>
+      </w:r>
+      <w:r>
+        <w:rPr>
+          <w:sz w:val="20"/>
+          <w:szCs w:val="20"/>
+        </w:rPr>
+        <w:t xml:space="preserve"> </w:t>
       </w:r>
       <w:r>
         <w:rPr>
@@ -3396,17 +3335,22 @@
           <w:sz w:val="20"/>
           <w:szCs w:val="20"/>
         </w:rPr>
-        <w:t xml:space="preserve"> database”, la quale permette (se si è effettuato l’accesso ad un archivio) di visualizzare il contenuto del file in maniera non </w:t>
-      </w:r>
-      <w:proofErr w:type="spellStart"/>
-      <w:r>
-        <w:rPr>
-          <w:sz w:val="20"/>
-          <w:szCs w:val="20"/>
-        </w:rPr>
-        <w:t>cryptata</w:t>
-      </w:r>
-      <w:proofErr w:type="spellEnd"/>
+        <w:t xml:space="preserve"> database”, la quale permette (se si è effettuato l’accesso ad un archivio) di visualizzare il contenuto del file in maniera non cr</w:t>
+      </w:r>
+      <w:r>
+        <w:rPr>
+          <w:sz w:val="20"/>
+          <w:szCs w:val="20"/>
+        </w:rPr>
+        <w:t>i</w:t>
+      </w:r>
+      <w:r>
+        <w:rPr>
+          <w:sz w:val="20"/>
+          <w:szCs w:val="20"/>
+        </w:rPr>
+        <w:t>ptata</w:t>
+      </w:r>
       <w:r>
         <w:rPr>
           <w:sz w:val="20"/>
@@ -3422,55 +3366,14 @@
           <w:szCs w:val="20"/>
         </w:rPr>
       </w:pPr>
-    </w:p>
-    <w:p>
-      <w:pPr>
-        <w:rPr>
-          <w:sz w:val="20"/>
-          <w:szCs w:val="20"/>
-        </w:rPr>
-      </w:pPr>
-    </w:p>
-    <w:p>
-      <w:pPr>
-        <w:rPr>
-          <w:sz w:val="20"/>
-          <w:szCs w:val="20"/>
-        </w:rPr>
-      </w:pPr>
-    </w:p>
-    <w:p>
-      <w:pPr>
-        <w:rPr>
-          <w:sz w:val="20"/>
-          <w:szCs w:val="20"/>
-        </w:rPr>
-      </w:pPr>
-    </w:p>
-    <w:p>
-      <w:pPr>
-        <w:rPr>
-          <w:sz w:val="20"/>
-          <w:szCs w:val="20"/>
-        </w:rPr>
-      </w:pPr>
-    </w:p>
-    <w:p>
-      <w:pPr>
+      <w:r>
         <w:rPr>
           <w:b/>
           <w:bCs/>
           <w:sz w:val="32"/>
           <w:szCs w:val="32"/>
         </w:rPr>
-      </w:pPr>
-      <w:r>
-        <w:rPr>
-          <w:b/>
-          <w:bCs/>
-          <w:sz w:val="32"/>
-          <w:szCs w:val="32"/>
-        </w:rPr>
+        <w:lastRenderedPageBreak/>
         <w:t>Container realizzato</w:t>
       </w:r>
     </w:p>
@@ -3557,7 +3460,31 @@
           <w:sz w:val="20"/>
           <w:szCs w:val="20"/>
         </w:rPr>
-        <w:t xml:space="preserve">Inoltre abbiamo deciso di utilizzare questo tipo di struttura poiché è particolarmente veloce, appunto per quanto appena detto, nella ricerca e nell’inserimento ordinato (appunto entrambi </w:t>
+        <w:t>Inoltre abbiamo deciso di utilizzare questo tipo di struttura poiché è particolarmente veloce, appunto per quanto appena detto, nella ricerca</w:t>
+      </w:r>
+      <w:r>
+        <w:rPr>
+          <w:rFonts w:cstheme="minorHAnsi"/>
+          <w:sz w:val="20"/>
+          <w:szCs w:val="20"/>
+        </w:rPr>
+        <w:t xml:space="preserve">, </w:t>
+      </w:r>
+      <w:r>
+        <w:rPr>
+          <w:rFonts w:cstheme="minorHAnsi"/>
+          <w:sz w:val="20"/>
+          <w:szCs w:val="20"/>
+        </w:rPr>
+        <w:t>cancellazione</w:t>
+      </w:r>
+      <w:r>
+        <w:rPr>
+          <w:rFonts w:cstheme="minorHAnsi"/>
+          <w:sz w:val="20"/>
+          <w:szCs w:val="20"/>
+        </w:rPr>
+        <w:t xml:space="preserve"> e nell’inserimento ordinato (appunto entrambi </w:t>
       </w:r>
       <w:r>
         <w:rPr>
@@ -4056,7 +3983,7 @@
       <w:pPr>
         <w:pStyle w:val="Paragrafoelenco"/>
         <w:numPr>
-          <w:ilvl w:val="0"/>
+          <w:ilvl w:val="1"/>
           <w:numId w:val="17"/>
         </w:numPr>
         <w:rPr>
@@ -4069,30 +3996,7 @@
           <w:sz w:val="20"/>
           <w:szCs w:val="20"/>
         </w:rPr>
-        <w:t>Alta efficienza e prestazioni nella struttura dati ad albero rosso-nero creata (</w:t>
-      </w:r>
-      <w:proofErr w:type="spellStart"/>
-      <w:r>
-        <w:rPr>
-          <w:sz w:val="20"/>
-          <w:szCs w:val="20"/>
-        </w:rPr>
-        <w:t>RBBSTree</w:t>
-      </w:r>
-      <w:proofErr w:type="spellEnd"/>
-      <w:r>
-        <w:rPr>
-          <w:sz w:val="20"/>
-          <w:szCs w:val="20"/>
-        </w:rPr>
-        <w:t>)</w:t>
-      </w:r>
-      <w:r>
-        <w:rPr>
-          <w:sz w:val="20"/>
-          <w:szCs w:val="20"/>
-        </w:rPr>
-        <w:t>;</w:t>
+        <w:t>Possibilità di rimuovere archivi esistenti;</w:t>
       </w:r>
     </w:p>
     <w:p>
@@ -4112,6 +4016,56 @@
           <w:sz w:val="20"/>
           <w:szCs w:val="20"/>
         </w:rPr>
+        <w:t>Alta</w:t>
+      </w:r>
+      <w:r>
+        <w:rPr>
+          <w:sz w:val="20"/>
+          <w:szCs w:val="20"/>
+        </w:rPr>
+        <w:t xml:space="preserve"> efficienza e prestazioni nella struttura dati ad albero rosso-nero creata (</w:t>
+      </w:r>
+      <w:proofErr w:type="spellStart"/>
+      <w:r>
+        <w:rPr>
+          <w:sz w:val="20"/>
+          <w:szCs w:val="20"/>
+        </w:rPr>
+        <w:t>RBBSTree</w:t>
+      </w:r>
+      <w:proofErr w:type="spellEnd"/>
+      <w:r>
+        <w:rPr>
+          <w:sz w:val="20"/>
+          <w:szCs w:val="20"/>
+        </w:rPr>
+        <w:t>)</w:t>
+      </w:r>
+      <w:r>
+        <w:rPr>
+          <w:sz w:val="20"/>
+          <w:szCs w:val="20"/>
+        </w:rPr>
+        <w:t>;</w:t>
+      </w:r>
+    </w:p>
+    <w:p>
+      <w:pPr>
+        <w:pStyle w:val="Paragrafoelenco"/>
+        <w:numPr>
+          <w:ilvl w:val="0"/>
+          <w:numId w:val="17"/>
+        </w:numPr>
+        <w:rPr>
+          <w:sz w:val="20"/>
+          <w:szCs w:val="20"/>
+        </w:rPr>
+      </w:pPr>
+      <w:r>
+        <w:rPr>
+          <w:sz w:val="20"/>
+          <w:szCs w:val="20"/>
+        </w:rPr>
         <w:t>Salvataggio automatico dei dati;</w:t>
       </w:r>
     </w:p>
@@ -4409,7 +4363,6 @@
           <w:sz w:val="20"/>
           <w:szCs w:val="20"/>
         </w:rPr>
-        <w:lastRenderedPageBreak/>
         <w:t xml:space="preserve">Realizzazione dell’intera applicazione in modalità </w:t>
       </w:r>
       <w:r>
@@ -4480,7 +4433,15 @@
           <w:sz w:val="20"/>
           <w:szCs w:val="20"/>
         </w:rPr>
-        <w:t>È da notare che i campi, se si va a visualizzare i campi dell’oggetto tramite l’apposito bottone (quello con all’interno un occhio), sono selezionabili e copiabili ma non modificabili, senza essere però campi disabilitati, questo per migliorare l’accessibilità alle informazioni (si pensi al caso in cui si vuole copiare una password, precedentemente salvata);</w:t>
+        <w:t xml:space="preserve">È da notare che i campi, se si va a visualizzare i campi dell’oggetto tramite l’apposito bottone (quello con all’interno un occhio), sono selezionabili e copiabili ma non modificabili, senza essere però campi </w:t>
+      </w:r>
+      <w:r>
+        <w:rPr>
+          <w:sz w:val="20"/>
+          <w:szCs w:val="20"/>
+        </w:rPr>
+        <w:lastRenderedPageBreak/>
+        <w:t>disabilitati, questo per migliorare l’accessibilità alle informazioni (si pensi al caso in cui si vuole copiare una password, precedentemente salvata);</w:t>
       </w:r>
     </w:p>
     <w:p>
@@ -4607,7 +4568,21 @@
           <w:sz w:val="20"/>
           <w:szCs w:val="20"/>
         </w:rPr>
-        <w:t>Non si va ad utilizzare la solita schermata per la selezione, creazione o rimozione di un file, ma si va ad utilizzare una schermata realizzata appositamente per rendere il più semplice possibile il processo di selezione, creazione o rimozione, senza doversi preoccupare di percorsi o directory;</w:t>
+        <w:t xml:space="preserve">Non si va ad utilizzare la solita </w:t>
+      </w:r>
+      <w:r>
+        <w:rPr>
+          <w:sz w:val="20"/>
+          <w:szCs w:val="20"/>
+        </w:rPr>
+        <w:t>finestra di dialogo</w:t>
+      </w:r>
+      <w:r>
+        <w:rPr>
+          <w:sz w:val="20"/>
+          <w:szCs w:val="20"/>
+        </w:rPr>
+        <w:t xml:space="preserve"> per la selezione, creazione o rimozione di un file, ma si va ad utilizzare una schermata realizzata appositamente per rendere il più semplice possibile il processo di selezione, creazione o rimozione, senza doversi preoccupare di percorsi o directory;</w:t>
       </w:r>
     </w:p>
     <w:p>
@@ -4828,7 +4803,21 @@
           <w:sz w:val="20"/>
           <w:szCs w:val="20"/>
         </w:rPr>
-        <w:t xml:space="preserve"> test automatizzati, utilizzati per provare in modo estensivo e mirato le parti più sensibili ad errori, quali l’</w:t>
+        <w:t xml:space="preserve"> test automatizzati</w:t>
+      </w:r>
+      <w:r>
+        <w:rPr>
+          <w:sz w:val="20"/>
+          <w:szCs w:val="20"/>
+        </w:rPr>
+        <w:t>, scritti da me (senza l’utilizzo di librerie esterne)</w:t>
+      </w:r>
+      <w:r>
+        <w:rPr>
+          <w:sz w:val="20"/>
+          <w:szCs w:val="20"/>
+        </w:rPr>
+        <w:t>, utilizzati per provare in modo estensivo e mirato le parti più sensibili ad errori, quali l’</w:t>
       </w:r>
       <w:proofErr w:type="spellStart"/>
       <w:r>
@@ -4876,14 +4865,44 @@
           <w:sz w:val="20"/>
           <w:szCs w:val="20"/>
         </w:rPr>
-        <w:t xml:space="preserve">. Per andare ad eseguire questi test basta utilizzare i seguenti comandi in sequenza </w:t>
-      </w:r>
-      <w:r>
-        <w:rPr>
-          <w:sz w:val="20"/>
-          <w:szCs w:val="20"/>
-        </w:rPr>
-        <w:t>(I primi due comandi sono di compilazione, mentre il terzo è di esecuzione):</w:t>
+        <w:t>. Per andare ad eseguire questi test basta utilizzare i seguenti comandi in sequenza (I primi due comandi sono di compilazione, mentre il terzo è di esecuzione)</w:t>
+      </w:r>
+      <w:r>
+        <w:rPr>
+          <w:sz w:val="20"/>
+          <w:szCs w:val="20"/>
+        </w:rPr>
+        <w:t xml:space="preserve"> </w:t>
+      </w:r>
+      <w:r>
+        <w:rPr>
+          <w:sz w:val="20"/>
+          <w:szCs w:val="20"/>
+        </w:rPr>
+        <w:t xml:space="preserve">(Bisogna prima ovviamente posizionarsi all’interno della cartella </w:t>
+      </w:r>
+      <w:r>
+        <w:rPr>
+          <w:i/>
+          <w:iCs/>
+          <w:sz w:val="20"/>
+          <w:szCs w:val="20"/>
+        </w:rPr>
+        <w:t>Testing</w:t>
+      </w:r>
+      <w:r>
+        <w:rPr>
+          <w:sz w:val="20"/>
+          <w:szCs w:val="20"/>
+        </w:rPr>
+        <w:t xml:space="preserve"> con il terminale)</w:t>
+      </w:r>
+      <w:r>
+        <w:rPr>
+          <w:sz w:val="20"/>
+          <w:szCs w:val="20"/>
+        </w:rPr>
+        <w:t>:</w:t>
       </w:r>
     </w:p>
     <w:p>
@@ -4905,13 +4924,48 @@
         </w:rPr>
         <w:t xml:space="preserve">Se si sta utilizzando come sistema operativo </w:t>
       </w:r>
+      <w:r>
+        <w:rPr>
+          <w:sz w:val="20"/>
+          <w:szCs w:val="20"/>
+        </w:rPr>
+        <w:t>MacOS</w:t>
+      </w:r>
+      <w:r>
+        <w:rPr>
+          <w:sz w:val="20"/>
+          <w:szCs w:val="20"/>
+        </w:rPr>
+        <w:t xml:space="preserve"> (faccio questa distinzione con </w:t>
+      </w:r>
+      <w:r>
+        <w:rPr>
+          <w:sz w:val="20"/>
+          <w:szCs w:val="20"/>
+        </w:rPr>
+        <w:t>MacOS</w:t>
+      </w:r>
+      <w:r>
+        <w:rPr>
+          <w:sz w:val="20"/>
+          <w:szCs w:val="20"/>
+        </w:rPr>
+        <w:t xml:space="preserve">, in quanto questo sistema, se si utilizza </w:t>
+      </w:r>
       <w:proofErr w:type="spellStart"/>
       <w:r>
         <w:rPr>
           <w:sz w:val="20"/>
           <w:szCs w:val="20"/>
         </w:rPr>
-        <w:t>macOS</w:t>
+        <w:t>QM</w:t>
+      </w:r>
+      <w:r>
+        <w:rPr>
+          <w:sz w:val="20"/>
+          <w:szCs w:val="20"/>
+        </w:rPr>
+        <w:t>ake</w:t>
       </w:r>
       <w:proofErr w:type="spellEnd"/>
       <w:r>
@@ -4919,55 +4973,35 @@
           <w:sz w:val="20"/>
           <w:szCs w:val="20"/>
         </w:rPr>
-        <w:t xml:space="preserve"> (faccio questa distinzione con </w:t>
-      </w:r>
-      <w:proofErr w:type="spellStart"/>
-      <w:r>
-        <w:rPr>
-          <w:sz w:val="20"/>
-          <w:szCs w:val="20"/>
-        </w:rPr>
-        <w:t>macOS</w:t>
-      </w:r>
-      <w:proofErr w:type="spellEnd"/>
-      <w:r>
-        <w:rPr>
-          <w:sz w:val="20"/>
-          <w:szCs w:val="20"/>
-        </w:rPr>
-        <w:t xml:space="preserve">, in quanto questo sistema, se si utilizza </w:t>
-      </w:r>
-      <w:proofErr w:type="spellStart"/>
-      <w:r>
-        <w:rPr>
-          <w:sz w:val="20"/>
-          <w:szCs w:val="20"/>
-        </w:rPr>
-        <w:t>qmake</w:t>
-      </w:r>
-      <w:proofErr w:type="spellEnd"/>
-      <w:r>
-        <w:rPr>
-          <w:sz w:val="20"/>
-          <w:szCs w:val="20"/>
-        </w:rPr>
-        <w:t xml:space="preserve">, va </w:t>
-      </w:r>
-      <w:proofErr w:type="gramStart"/>
-      <w:r>
-        <w:rPr>
-          <w:sz w:val="20"/>
-          <w:szCs w:val="20"/>
-        </w:rPr>
-        <w:t>ad</w:t>
-      </w:r>
-      <w:proofErr w:type="gramEnd"/>
-      <w:r>
-        <w:rPr>
-          <w:sz w:val="20"/>
-          <w:szCs w:val="20"/>
-        </w:rPr>
-        <w:t xml:space="preserve"> generare un bundle, che non rende possibile l’accesso corretto alle cartelle di salvataggio):</w:t>
+        <w:t>,</w:t>
+      </w:r>
+      <w:r>
+        <w:rPr>
+          <w:sz w:val="20"/>
+          <w:szCs w:val="20"/>
+        </w:rPr>
+        <w:t xml:space="preserve"> si</w:t>
+      </w:r>
+      <w:r>
+        <w:rPr>
+          <w:sz w:val="20"/>
+          <w:szCs w:val="20"/>
+        </w:rPr>
+        <w:t xml:space="preserve"> </w:t>
+      </w:r>
+      <w:r>
+        <w:rPr>
+          <w:sz w:val="20"/>
+          <w:szCs w:val="20"/>
+        </w:rPr>
+        <w:t>andrà</w:t>
+      </w:r>
+      <w:r>
+        <w:rPr>
+          <w:sz w:val="20"/>
+          <w:szCs w:val="20"/>
+        </w:rPr>
+        <w:t xml:space="preserve"> a generare un bundle, che non rende possibile l’accesso corretto alle cartelle di salvataggio):</w:t>
       </w:r>
     </w:p>
     <w:p>
@@ -5065,7 +5099,21 @@
           <w:sz w:val="20"/>
           <w:szCs w:val="20"/>
         </w:rPr>
-        <w:t>Se si sta utilizzando come sistema operativo una qualsiasi distribuzione di Linux:</w:t>
+        <w:t>Se si sta utilizzando come sistema operativo una qualsiasi distribuzione di Linux</w:t>
+      </w:r>
+      <w:r>
+        <w:rPr>
+          <w:sz w:val="20"/>
+          <w:szCs w:val="20"/>
+        </w:rPr>
+        <w:t xml:space="preserve"> (ad esempio la macchina virtuale fornita per testare il codice)</w:t>
+      </w:r>
+      <w:r>
+        <w:rPr>
+          <w:sz w:val="20"/>
+          <w:szCs w:val="20"/>
+        </w:rPr>
+        <w:t>:</w:t>
       </w:r>
     </w:p>
     <w:p>
@@ -5170,7 +5218,21 @@
           <w:sz w:val="20"/>
           <w:szCs w:val="20"/>
         </w:rPr>
-        <w:t xml:space="preserve"> della documentazione dettagliata sotto forma di commenti multi riga, per rendere più chiaro l’utilizzo dei vari metodi tramite una descrizione, post e </w:t>
+        <w:t xml:space="preserve"> della documentazione dettagliata sotto forma di commenti multi riga, per rendere più chiaro l’utilizzo dei vari metodi tramite una descrizione</w:t>
+      </w:r>
+      <w:r>
+        <w:rPr>
+          <w:sz w:val="20"/>
+          <w:szCs w:val="20"/>
+        </w:rPr>
+        <w:t xml:space="preserve"> e</w:t>
+      </w:r>
+      <w:r>
+        <w:rPr>
+          <w:sz w:val="20"/>
+          <w:szCs w:val="20"/>
+        </w:rPr>
+        <w:t xml:space="preserve"> post e </w:t>
       </w:r>
       <w:proofErr w:type="spellStart"/>
       <w:r>
@@ -5357,7 +5419,7 @@
                 <w:sz w:val="20"/>
                 <w:szCs w:val="20"/>
               </w:rPr>
-              <w:t>10</w:t>
+              <w:t>8</w:t>
             </w:r>
           </w:p>
         </w:tc>
@@ -5421,7 +5483,14 @@
                 <w:sz w:val="20"/>
                 <w:szCs w:val="20"/>
               </w:rPr>
-              <w:t>10</w:t>
+              <w:t>1</w:t>
+            </w:r>
+            <w:r>
+              <w:rPr>
+                <w:sz w:val="20"/>
+                <w:szCs w:val="20"/>
+              </w:rPr>
+              <w:t>4.5</w:t>
             </w:r>
           </w:p>
         </w:tc>
@@ -5449,7 +5518,7 @@
                 <w:sz w:val="20"/>
                 <w:szCs w:val="20"/>
               </w:rPr>
-              <w:t>7</w:t>
+              <w:t>4</w:t>
             </w:r>
           </w:p>
         </w:tc>
@@ -5492,7 +5561,7 @@
                 <w:sz w:val="20"/>
                 <w:szCs w:val="20"/>
               </w:rPr>
-              <w:t>10</w:t>
+              <w:t>5</w:t>
             </w:r>
           </w:p>
         </w:tc>
@@ -5556,7 +5625,14 @@
                 <w:sz w:val="20"/>
                 <w:szCs w:val="20"/>
               </w:rPr>
-              <w:t>10</w:t>
+              <w:t>1</w:t>
+            </w:r>
+            <w:r>
+              <w:rPr>
+                <w:sz w:val="20"/>
+                <w:szCs w:val="20"/>
+              </w:rPr>
+              <w:t>2.5</w:t>
             </w:r>
           </w:p>
         </w:tc>
@@ -5753,7 +5829,14 @@
                 <w:sz w:val="20"/>
                 <w:szCs w:val="20"/>
               </w:rPr>
-              <w:t>50</w:t>
+              <w:t>5</w:t>
+            </w:r>
+            <w:r>
+              <w:rPr>
+                <w:sz w:val="20"/>
+                <w:szCs w:val="20"/>
+              </w:rPr>
+              <w:t>0</w:t>
             </w:r>
           </w:p>
         </w:tc>
@@ -5774,7 +5857,14 @@
                 <w:sz w:val="20"/>
                 <w:szCs w:val="20"/>
               </w:rPr>
-              <w:t>66</w:t>
+              <w:t>6</w:t>
+            </w:r>
+            <w:r>
+              <w:rPr>
+                <w:sz w:val="20"/>
+                <w:szCs w:val="20"/>
+              </w:rPr>
+              <w:t>3</w:t>
             </w:r>
           </w:p>
         </w:tc>
@@ -5826,27 +5916,35 @@
           <w:sz w:val="20"/>
           <w:szCs w:val="20"/>
         </w:rPr>
-        <w:t>Per quanto riguarda lo sviluppo del container sono successe due cose:</w:t>
-      </w:r>
-    </w:p>
-    <w:p>
-      <w:pPr>
-        <w:pStyle w:val="Paragrafoelenco"/>
-        <w:numPr>
-          <w:ilvl w:val="1"/>
-          <w:numId w:val="24"/>
-        </w:numPr>
-        <w:rPr>
-          <w:sz w:val="20"/>
-          <w:szCs w:val="20"/>
-        </w:rPr>
-      </w:pPr>
-      <w:r>
-        <w:rPr>
-          <w:sz w:val="20"/>
-          <w:szCs w:val="20"/>
-        </w:rPr>
-        <w:t xml:space="preserve">Ho dovuto studiare e implementare il metodo di eliminazione dall’albero, in quanto non spiegato a lezione. Questo ha richiesto tempo, soprattutto per via per l’alta complessità dell’algoritmo per “aggiustare” l’albero dopo </w:t>
+        <w:t xml:space="preserve">Per quanto riguarda lo sviluppo del container </w:t>
+      </w:r>
+      <w:r>
+        <w:rPr>
+          <w:sz w:val="20"/>
+          <w:szCs w:val="20"/>
+        </w:rPr>
+        <w:t xml:space="preserve">ho </w:t>
+      </w:r>
+      <w:r>
+        <w:rPr>
+          <w:sz w:val="20"/>
+          <w:szCs w:val="20"/>
+        </w:rPr>
+        <w:t xml:space="preserve">dovuto studiare e implementare il metodo di eliminazione dall’albero, in quanto non spiegato </w:t>
+      </w:r>
+      <w:r>
+        <w:rPr>
+          <w:sz w:val="20"/>
+          <w:szCs w:val="20"/>
+        </w:rPr>
+        <w:t>nel corso di algoritmi</w:t>
+      </w:r>
+      <w:r>
+        <w:rPr>
+          <w:sz w:val="20"/>
+          <w:szCs w:val="20"/>
+        </w:rPr>
+        <w:t xml:space="preserve">. Questo ha richiesto tempo, soprattutto per via per l’alta complessità dell’algoritmo per “aggiustare” l’albero dopo </w:t>
       </w:r>
       <w:r>
         <w:rPr>
@@ -5861,40 +5959,6 @@
           <w:szCs w:val="20"/>
         </w:rPr>
         <w:t xml:space="preserve"> (circa 2 ore)</w:t>
-      </w:r>
-      <w:r>
-        <w:rPr>
-          <w:sz w:val="20"/>
-          <w:szCs w:val="20"/>
-        </w:rPr>
-        <w:t>;</w:t>
-      </w:r>
-    </w:p>
-    <w:p>
-      <w:pPr>
-        <w:pStyle w:val="Paragrafoelenco"/>
-        <w:numPr>
-          <w:ilvl w:val="1"/>
-          <w:numId w:val="24"/>
-        </w:numPr>
-        <w:rPr>
-          <w:sz w:val="20"/>
-          <w:szCs w:val="20"/>
-        </w:rPr>
-      </w:pPr>
-      <w:r>
-        <w:rPr>
-          <w:sz w:val="20"/>
-          <w:szCs w:val="20"/>
-        </w:rPr>
-        <w:t>Ho dovuto re-implementare parti significative della struttura, in quanto prone a determinati tipi di errori in qualche caso specifico, da capo</w:t>
-      </w:r>
-      <w:r>
-        <w:rPr>
-          <w:sz w:val="20"/>
-          <w:szCs w:val="20"/>
-        </w:rPr>
-        <w:t xml:space="preserve"> (circa 3 ore)</w:t>
       </w:r>
       <w:r>
         <w:rPr>
@@ -5976,7 +6040,6 @@
           <w:sz w:val="20"/>
           <w:szCs w:val="20"/>
         </w:rPr>
-        <w:lastRenderedPageBreak/>
         <w:t>È stato dedicato tempo (circa 4 ore) anche alla creazione di un programma di testing automatizzato (parte del monte ore di Test e debug), per riuscire a poter generare, riprodurre, scovare e sistemare errori con facilità.</w:t>
       </w:r>
     </w:p>
@@ -5994,6 +6057,14 @@
         </w:rPr>
         <w:t>Se si togliessero queste ore dal monte ore totale, arriverei ad un nuovo totale di: 51 ore.</w:t>
       </w:r>
+    </w:p>
+    <w:p>
+      <w:pPr>
+        <w:rPr>
+          <w:sz w:val="20"/>
+          <w:szCs w:val="20"/>
+        </w:rPr>
+      </w:pPr>
     </w:p>
     <w:p>
       <w:pPr>
@@ -6031,6 +6102,7 @@
           <w:b/>
           <w:bCs/>
         </w:rPr>
+        <w:lastRenderedPageBreak/>
         <w:t>Divisione dei compiti</w:t>
       </w:r>
     </w:p>
@@ -6787,7 +6859,7 @@
     <w:p>
       <w:pPr>
         <w:numPr>
-          <w:ilvl w:val="0"/>
+          <w:ilvl w:val="1"/>
           <w:numId w:val="28"/>
         </w:numPr>
         <w:rPr>
@@ -6800,7 +6872,7 @@
           <w:sz w:val="20"/>
           <w:szCs w:val="20"/>
         </w:rPr>
-        <w:t xml:space="preserve">Tutto il </w:t>
+        <w:t xml:space="preserve">Funzione </w:t>
       </w:r>
       <w:proofErr w:type="spellStart"/>
       <w:r>
@@ -6808,7 +6880,7 @@
           <w:sz w:val="20"/>
           <w:szCs w:val="20"/>
         </w:rPr>
-        <w:t>main</w:t>
+        <w:t>modifyTreeObj</w:t>
       </w:r>
       <w:proofErr w:type="spellEnd"/>
       <w:r>
@@ -6816,14 +6888,42 @@
           <w:sz w:val="20"/>
           <w:szCs w:val="20"/>
         </w:rPr>
-        <w:t xml:space="preserve"> e</w:t>
-      </w:r>
-      <w:r>
-        <w:rPr>
-          <w:sz w:val="20"/>
-          <w:szCs w:val="20"/>
-        </w:rPr>
-        <w:t xml:space="preserve"> per il testing, e quasi tutte le funzioni per il testing;</w:t>
+        <w:t>;</w:t>
+      </w:r>
+    </w:p>
+    <w:p>
+      <w:pPr>
+        <w:numPr>
+          <w:ilvl w:val="1"/>
+          <w:numId w:val="28"/>
+        </w:numPr>
+        <w:rPr>
+          <w:sz w:val="20"/>
+          <w:szCs w:val="20"/>
+        </w:rPr>
+      </w:pPr>
+      <w:r>
+        <w:rPr>
+          <w:sz w:val="20"/>
+          <w:szCs w:val="20"/>
+        </w:rPr>
+        <w:t xml:space="preserve">Funzione </w:t>
+      </w:r>
+      <w:proofErr w:type="spellStart"/>
+      <w:r>
+        <w:rPr>
+          <w:sz w:val="20"/>
+          <w:szCs w:val="20"/>
+        </w:rPr>
+        <w:t>isInitialized</w:t>
+      </w:r>
+      <w:proofErr w:type="spellEnd"/>
+      <w:r>
+        <w:rPr>
+          <w:sz w:val="20"/>
+          <w:szCs w:val="20"/>
+        </w:rPr>
+        <w:t>;</w:t>
       </w:r>
     </w:p>
     <w:p>
@@ -6842,6 +6942,41 @@
           <w:sz w:val="20"/>
           <w:szCs w:val="20"/>
         </w:rPr>
+        <w:t xml:space="preserve">Tutto il </w:t>
+      </w:r>
+      <w:proofErr w:type="spellStart"/>
+      <w:r>
+        <w:rPr>
+          <w:sz w:val="20"/>
+          <w:szCs w:val="20"/>
+        </w:rPr>
+        <w:t>main</w:t>
+      </w:r>
+      <w:proofErr w:type="spellEnd"/>
+      <w:r>
+        <w:rPr>
+          <w:sz w:val="20"/>
+          <w:szCs w:val="20"/>
+        </w:rPr>
+        <w:t xml:space="preserve"> per il testing, e quasi tutte le funzioni per il testing;</w:t>
+      </w:r>
+    </w:p>
+    <w:p>
+      <w:pPr>
+        <w:numPr>
+          <w:ilvl w:val="0"/>
+          <w:numId w:val="28"/>
+        </w:numPr>
+        <w:rPr>
+          <w:sz w:val="20"/>
+          <w:szCs w:val="20"/>
+        </w:rPr>
+      </w:pPr>
+      <w:r>
+        <w:rPr>
+          <w:sz w:val="20"/>
+          <w:szCs w:val="20"/>
+        </w:rPr>
         <w:t>Parte grafica:</w:t>
       </w:r>
     </w:p>
@@ -6877,7 +7012,21 @@
           <w:sz w:val="20"/>
           <w:szCs w:val="20"/>
         </w:rPr>
-        <w:t xml:space="preserve"> (utilizzato per la scrittura del codice)), le pagine</w:t>
+        <w:t xml:space="preserve"> (utilizzato per la scrittura del codice)), le </w:t>
+      </w:r>
+      <w:r>
+        <w:rPr>
+          <w:sz w:val="20"/>
+          <w:szCs w:val="20"/>
+        </w:rPr>
+        <w:t xml:space="preserve">seguenti </w:t>
+      </w:r>
+      <w:r>
+        <w:rPr>
+          <w:sz w:val="20"/>
+          <w:szCs w:val="20"/>
+        </w:rPr>
+        <w:t>pagine</w:t>
       </w:r>
       <w:r>
         <w:rPr>
@@ -7356,7 +7505,21 @@
           <w:sz w:val="20"/>
           <w:szCs w:val="20"/>
         </w:rPr>
-        <w:t>Sviluppato i seguenti componenti:</w:t>
+        <w:t xml:space="preserve">Sviluppato </w:t>
+      </w:r>
+      <w:r>
+        <w:rPr>
+          <w:sz w:val="20"/>
+          <w:szCs w:val="20"/>
+        </w:rPr>
+        <w:t xml:space="preserve">da solo </w:t>
+      </w:r>
+      <w:r>
+        <w:rPr>
+          <w:sz w:val="20"/>
+          <w:szCs w:val="20"/>
+        </w:rPr>
+        <w:t>i seguenti componenti:</w:t>
       </w:r>
     </w:p>
     <w:p>
@@ -7490,14 +7653,6 @@
     <w:p>
       <w:pPr>
         <w:rPr>
-          <w:sz w:val="20"/>
-          <w:szCs w:val="20"/>
-        </w:rPr>
-      </w:pPr>
-    </w:p>
-    <w:p>
-      <w:pPr>
-        <w:rPr>
           <w:b/>
           <w:bCs/>
           <w:sz w:val="32"/>
@@ -7511,6 +7666,7 @@
           <w:sz w:val="32"/>
           <w:szCs w:val="32"/>
         </w:rPr>
+        <w:lastRenderedPageBreak/>
         <w:t>Compilazione ed esecuzione</w:t>
       </w:r>
     </w:p>
@@ -7571,17 +7727,22 @@
           <w:sz w:val="20"/>
           <w:szCs w:val="20"/>
         </w:rPr>
+        <w:t xml:space="preserve"> (Da usare su distribuzioni Linux)</w:t>
+      </w:r>
+      <w:r>
+        <w:rPr>
+          <w:sz w:val="20"/>
+          <w:szCs w:val="20"/>
+        </w:rPr>
         <w:t xml:space="preserve">: usando i </w:t>
       </w:r>
-      <w:proofErr w:type="spellStart"/>
-      <w:r>
-        <w:rPr>
-          <w:sz w:val="20"/>
-          <w:szCs w:val="20"/>
-        </w:rPr>
-        <w:t>sueguenti</w:t>
-      </w:r>
-      <w:proofErr w:type="spellEnd"/>
+      <w:r>
+        <w:rPr>
+          <w:sz w:val="20"/>
+          <w:szCs w:val="20"/>
+        </w:rPr>
+        <w:t>seguenti</w:t>
+      </w:r>
       <w:r>
         <w:rPr>
           <w:sz w:val="20"/>
@@ -7658,6 +7819,27 @@
           <w:sz w:val="20"/>
           <w:szCs w:val="20"/>
         </w:rPr>
+        <w:t xml:space="preserve"> (Da usare su </w:t>
+      </w:r>
+      <w:r>
+        <w:rPr>
+          <w:sz w:val="20"/>
+          <w:szCs w:val="20"/>
+        </w:rPr>
+        <w:t>MacOS</w:t>
+      </w:r>
+      <w:r>
+        <w:rPr>
+          <w:sz w:val="20"/>
+          <w:szCs w:val="20"/>
+        </w:rPr>
+        <w:t>)</w:t>
+      </w:r>
+      <w:r>
+        <w:rPr>
+          <w:sz w:val="20"/>
+          <w:szCs w:val="20"/>
+        </w:rPr>
         <w:t>: usando i seguenti comandi in successione:</w:t>
       </w:r>
     </w:p>
@@ -7801,6 +7983,50 @@
           <w:sz w:val="20"/>
           <w:szCs w:val="20"/>
         </w:rPr>
+        <w:t>Per eseguire l’eseguibile quindi, una volta aver completato i precedenti due comandi, basterà usare il comando:</w:t>
+      </w:r>
+    </w:p>
+    <w:p>
+      <w:pPr>
+        <w:jc w:val="center"/>
+        <w:rPr>
+          <w:sz w:val="20"/>
+          <w:szCs w:val="20"/>
+        </w:rPr>
+      </w:pPr>
+      <w:proofErr w:type="gramStart"/>
+      <w:r>
+        <w:rPr>
+          <w:i/>
+          <w:iCs/>
+          <w:sz w:val="20"/>
+          <w:szCs w:val="20"/>
+        </w:rPr>
+        <w:t>./</w:t>
+      </w:r>
+      <w:proofErr w:type="gramEnd"/>
+      <w:r>
+        <w:rPr>
+          <w:i/>
+          <w:iCs/>
+          <w:sz w:val="20"/>
+          <w:szCs w:val="20"/>
+        </w:rPr>
+        <w:t>Bernie</w:t>
+      </w:r>
+    </w:p>
+    <w:p>
+      <w:pPr>
+        <w:rPr>
+          <w:sz w:val="20"/>
+          <w:szCs w:val="20"/>
+        </w:rPr>
+      </w:pPr>
+      <w:r>
+        <w:rPr>
+          <w:sz w:val="20"/>
+          <w:szCs w:val="20"/>
+        </w:rPr>
         <w:t xml:space="preserve">È stato fornito anche il metodo di compilazione tramite </w:t>
       </w:r>
       <w:proofErr w:type="spellStart"/>
@@ -7819,13 +8045,27 @@
         </w:rPr>
         <w:t xml:space="preserve"> nel caso si volesse compilare il progetto su una macchina con sistema operativo </w:t>
       </w:r>
+      <w:r>
+        <w:rPr>
+          <w:sz w:val="20"/>
+          <w:szCs w:val="20"/>
+        </w:rPr>
+        <w:t>MacOS</w:t>
+      </w:r>
+      <w:r>
+        <w:rPr>
+          <w:sz w:val="20"/>
+          <w:szCs w:val="20"/>
+        </w:rPr>
+        <w:t xml:space="preserve">, in quanto </w:t>
+      </w:r>
       <w:proofErr w:type="spellStart"/>
       <w:r>
         <w:rPr>
           <w:sz w:val="20"/>
           <w:szCs w:val="20"/>
         </w:rPr>
-        <w:t>macOS</w:t>
+        <w:t>QMake</w:t>
       </w:r>
       <w:proofErr w:type="spellEnd"/>
       <w:r>
@@ -7833,17 +8073,22 @@
           <w:sz w:val="20"/>
           <w:szCs w:val="20"/>
         </w:rPr>
-        <w:t xml:space="preserve">, in quanto </w:t>
-      </w:r>
-      <w:proofErr w:type="spellStart"/>
-      <w:r>
-        <w:rPr>
-          <w:sz w:val="20"/>
-          <w:szCs w:val="20"/>
-        </w:rPr>
-        <w:t>QMake</w:t>
-      </w:r>
-      <w:proofErr w:type="spellEnd"/>
+        <w:t xml:space="preserve">, solo nel caso di </w:t>
+      </w:r>
+      <w:r>
+        <w:rPr>
+          <w:sz w:val="20"/>
+          <w:szCs w:val="20"/>
+        </w:rPr>
+        <w:t>MacOS</w:t>
+      </w:r>
+      <w:r>
+        <w:rPr>
+          <w:sz w:val="20"/>
+          <w:szCs w:val="20"/>
+        </w:rPr>
+        <w:t>,</w:t>
+      </w:r>
       <w:r>
         <w:rPr>
           <w:sz w:val="20"/>
@@ -7891,36 +8136,66 @@
           <w:sz w:val="20"/>
           <w:szCs w:val="20"/>
         </w:rPr>
-        <w:t>Lo sviluppo del progetto è stata una bella attività dal punto di vista della crescita personale. Abbiamo deciso apposta io e il mio compagno di fare un progetto di gruppo e non singolo, semplicemente per poter applicare tecniche organizzative ed amministrative per lo sviluppo del progetto.</w:t>
-      </w:r>
-    </w:p>
-    <w:p>
-      <w:pPr>
-        <w:rPr>
-          <w:sz w:val="20"/>
-          <w:szCs w:val="20"/>
-        </w:rPr>
-      </w:pPr>
-      <w:r>
-        <w:rPr>
-          <w:sz w:val="20"/>
-          <w:szCs w:val="20"/>
-        </w:rPr>
-        <w:t>Non si sono verificate difficoltà degne di nota, se non la ristrutturazione dell’albero (che si è risolta comunque brevemente) per via</w:t>
-      </w:r>
-      <w:r>
-        <w:rPr>
-          <w:sz w:val="20"/>
-          <w:szCs w:val="20"/>
-        </w:rPr>
-        <w:t xml:space="preserve"> della complessità elevata della struttura dati decisa come container</w:t>
-      </w:r>
-      <w:r>
-        <w:rPr>
-          <w:sz w:val="20"/>
-          <w:szCs w:val="20"/>
-        </w:rPr>
-        <w:t>.</w:t>
+        <w:t xml:space="preserve">Lo sviluppo del progetto è stata una bella attività dal punto di vista della crescita </w:t>
+      </w:r>
+      <w:r>
+        <w:rPr>
+          <w:sz w:val="20"/>
+          <w:szCs w:val="20"/>
+        </w:rPr>
+        <w:t>del mio bagaglio culturale</w:t>
+      </w:r>
+      <w:r>
+        <w:rPr>
+          <w:sz w:val="20"/>
+          <w:szCs w:val="20"/>
+        </w:rPr>
+        <w:t>. Abbiamo deciso apposta io e il mio compagno di fare un progetto di gruppo e non singolo, semplicemente per poter applicare tecniche organizzative ed amministrative per lo sviluppo del progetto.</w:t>
+      </w:r>
+    </w:p>
+    <w:p>
+      <w:pPr>
+        <w:rPr>
+          <w:sz w:val="20"/>
+          <w:szCs w:val="20"/>
+        </w:rPr>
+      </w:pPr>
+      <w:r>
+        <w:rPr>
+          <w:sz w:val="20"/>
+          <w:szCs w:val="20"/>
+        </w:rPr>
+        <w:t xml:space="preserve">Non si sono verificate difficoltà </w:t>
+      </w:r>
+      <w:r>
+        <w:rPr>
+          <w:sz w:val="20"/>
+          <w:szCs w:val="20"/>
+        </w:rPr>
+        <w:t>durante il percorso, se non solamente nella parte relativa al capire come funziona Qt a livello di segnali e di slot</w:t>
+      </w:r>
+      <w:r>
+        <w:rPr>
+          <w:sz w:val="20"/>
+          <w:szCs w:val="20"/>
+        </w:rPr>
+        <w:t xml:space="preserve"> (che comunque si sono risolte velocemente, grazie alla notevole quantità di informazione online nei forum ufficiali, documentazioni, e </w:t>
+      </w:r>
+      <w:proofErr w:type="spellStart"/>
+      <w:r>
+        <w:rPr>
+          <w:sz w:val="20"/>
+          <w:szCs w:val="20"/>
+        </w:rPr>
+        <w:t>StackOverflow</w:t>
+      </w:r>
+      <w:proofErr w:type="spellEnd"/>
+      <w:r>
+        <w:rPr>
+          <w:sz w:val="20"/>
+          <w:szCs w:val="20"/>
+        </w:rPr>
+        <w:t>).</w:t>
       </w:r>
     </w:p>
     <w:sectPr>

</xml_diff>